<commit_message>
changed diary upload script to remove rights field and updated database
</commit_message>
<xml_diff>
--- a/ruskin-angular/src/assets/images/letters/D93_119.docx
+++ b/ruskin-angular/src/assets/images/letters/D93_119.docx
@@ -5,23 +5,20 @@
     <w:p>
       <w:pPr>
         <w:pStyle w:val="Normal"/>
-        <w:rPr>
-          <w:rFonts w:ascii="Sylfaen" w:hAnsi="Sylfaen"/>
-          <w:i/>
-          <w:i/>
-          <w:iCs/>
-          <w:sz w:val="24"/>
-          <w:szCs w:val="24"/>
-        </w:rPr>
-      </w:pPr>
-      <w:r>
-        <w:rPr>
-          <w:rFonts w:ascii="Sylfaen" w:hAnsi="Sylfaen"/>
-          <w:i/>
-          <w:iCs/>
-          <w:sz w:val="24"/>
-          <w:szCs w:val="24"/>
-        </w:rPr>
+        <w:jc w:val="right"/>
+        <w:rPr>
+          <w:rFonts w:ascii="Sylfaen" w:hAnsi="Sylfaen"/>
+          <w:sz w:val="24"/>
+          <w:szCs w:val="24"/>
+        </w:rPr>
+      </w:pPr>
+      <w:r>
+        <w:rPr>
+          <w:rFonts w:ascii="Sylfaen" w:hAnsi="Sylfaen"/>
+          <w:sz w:val="24"/>
+          <w:szCs w:val="24"/>
+        </w:rPr>
+        <w:t>.</w:t>
       </w:r>
     </w:p>
     <w:p>
@@ -144,7 +141,7 @@
       </w:r>
       <w:r>
         <w:rPr>
-          <w:rStyle w:val="FootnoteAnchor"/>
+          <w:rStyle w:val="FootnoteCharacters"/>
           <w:rStyle w:val="FootnoteAnchor"/>
           <w:rFonts w:ascii="Sylfaen" w:hAnsi="Sylfaen"/>
           <w:sz w:val="24"/>
@@ -261,7 +258,11 @@
       <w:pPr>
         <w:pStyle w:val="Normal"/>
         <w:jc w:val="right"/>
-        <w:rPr/>
+        <w:rPr>
+          <w:rFonts w:ascii="Sylfaen" w:hAnsi="Sylfaen"/>
+          <w:sz w:val="24"/>
+          <w:szCs w:val="24"/>
+        </w:rPr>
       </w:pPr>
       <w:r>
         <w:rPr>
@@ -278,8 +279,19 @@
           <w:szCs w:val="24"/>
           <w:vertAlign w:val="superscript"/>
         </w:rPr>
-        <w:t xml:space="preserve">th </w:t>
-      </w:r>
+        <w:t>th</w:t>
+      </w:r>
+    </w:p>
+    <w:p>
+      <w:pPr>
+        <w:pStyle w:val="Normal"/>
+        <w:jc w:val="right"/>
+        <w:rPr>
+          <w:rFonts w:ascii="Sylfaen" w:hAnsi="Sylfaen"/>
+          <w:sz w:val="24"/>
+          <w:szCs w:val="24"/>
+        </w:rPr>
+      </w:pPr>
       <w:r>
         <w:rPr>
           <w:rFonts w:ascii="Sylfaen" w:hAnsi="Sylfaen"/>
@@ -562,7 +574,11 @@
       <w:pPr>
         <w:pStyle w:val="Normal"/>
         <w:jc w:val="right"/>
-        <w:rPr/>
+        <w:rPr>
+          <w:rFonts w:ascii="Sylfaen" w:hAnsi="Sylfaen"/>
+          <w:sz w:val="24"/>
+          <w:szCs w:val="24"/>
+        </w:rPr>
       </w:pPr>
       <w:r>
         <w:rPr>
@@ -587,7 +603,26 @@
           <w:sz w:val="24"/>
           <w:szCs w:val="24"/>
         </w:rPr>
-        <w:t xml:space="preserve"> April 1870  </w:t>
+        <w:t xml:space="preserve"> April</w:t>
+      </w:r>
+    </w:p>
+    <w:p>
+      <w:pPr>
+        <w:pStyle w:val="Normal"/>
+        <w:jc w:val="right"/>
+        <w:rPr>
+          <w:rFonts w:ascii="Sylfaen" w:hAnsi="Sylfaen"/>
+          <w:sz w:val="24"/>
+          <w:szCs w:val="24"/>
+        </w:rPr>
+      </w:pPr>
+      <w:r>
+        <w:rPr>
+          <w:rFonts w:ascii="Sylfaen" w:hAnsi="Sylfaen"/>
+          <w:sz w:val="24"/>
+          <w:szCs w:val="24"/>
+        </w:rPr>
+        <w:t xml:space="preserve">1870  </w:t>
       </w:r>
     </w:p>
     <w:p>
@@ -814,153 +849,153 @@
       </w:r>
       <w:r>
         <w:rPr>
+          <w:rStyle w:val="FootnoteCharacters"/>
           <w:rStyle w:val="FootnoteAnchor"/>
+          <w:rFonts w:ascii="Sylfaen" w:hAnsi="Sylfaen"/>
+          <w:sz w:val="24"/>
+          <w:szCs w:val="24"/>
+        </w:rPr>
+        <w:footnoteReference w:id="3"/>
+      </w:r>
+      <w:r>
+        <w:rPr>
+          <w:rFonts w:ascii="Sylfaen" w:hAnsi="Sylfaen"/>
+          <w:sz w:val="24"/>
+          <w:szCs w:val="24"/>
+        </w:rPr>
+        <w:t>—study—for it is hardly a story in any sense, but as you will see even from the first sentence, from “Je m’appelle Peter Koeser” to “quittai la cuisine” a most finished piece of Dutch painting of two persons only— “</w:t>
+      </w:r>
+      <w:r>
+        <w:rPr>
+          <w:rFonts w:ascii="Sylfaen" w:hAnsi="Sylfaen"/>
+          <w:i/>
+          <w:iCs/>
+          <w:sz w:val="24"/>
+          <w:szCs w:val="24"/>
+        </w:rPr>
+        <w:t>moi</w:t>
+      </w:r>
+      <w:r>
+        <w:rPr>
+          <w:rFonts w:ascii="Sylfaen" w:hAnsi="Sylfaen"/>
+          <w:sz w:val="24"/>
+          <w:szCs w:val="24"/>
+        </w:rPr>
+        <w:t xml:space="preserve">, et Medeli”—the “Medeli”, like the Aenneli of the miroir, </w:t>
+      </w:r>
+      <w:r>
+        <w:rPr>
+          <w:rStyle w:val="FootnoteCharacters"/>
           <w:rStyle w:val="FootnoteAnchor"/>
           <w:rFonts w:ascii="Sylfaen" w:hAnsi="Sylfaen"/>
           <w:sz w:val="24"/>
           <w:szCs w:val="24"/>
         </w:rPr>
-        <w:footnoteReference w:id="3"/>
-      </w:r>
-      <w:r>
-        <w:rPr>
-          <w:rFonts w:ascii="Sylfaen" w:hAnsi="Sylfaen"/>
-          <w:sz w:val="24"/>
-          <w:szCs w:val="24"/>
-        </w:rPr>
-        <w:t>—study—for it is hardly a story in any sense, but as you will see even from the first sentence, from “Je m’appelle Peter Koeser” to “quittai la cuisine” a most finished piece of Dutch painting of two persons only— “</w:t>
-      </w:r>
-      <w:r>
-        <w:rPr>
-          <w:rFonts w:ascii="Sylfaen" w:hAnsi="Sylfaen"/>
-          <w:i/>
-          <w:iCs/>
-          <w:sz w:val="24"/>
-          <w:szCs w:val="24"/>
-        </w:rPr>
-        <w:t>moi</w:t>
-      </w:r>
-      <w:r>
-        <w:rPr>
-          <w:rFonts w:ascii="Sylfaen" w:hAnsi="Sylfaen"/>
-          <w:sz w:val="24"/>
-          <w:szCs w:val="24"/>
-        </w:rPr>
-        <w:t xml:space="preserve">, et Medeli”—the “Medeli”, like the Aenneli of the miroir, </w:t>
-      </w:r>
-      <w:r>
-        <w:rPr>
+        <w:footnoteReference w:id="4"/>
+      </w:r>
+      <w:r>
+        <w:rPr>
+          <w:rFonts w:ascii="Sylfaen" w:hAnsi="Sylfaen"/>
+          <w:sz w:val="24"/>
+          <w:szCs w:val="24"/>
+        </w:rPr>
+        <w:t xml:space="preserve"> is better worth painting than most queens.  The “Moi”, I think you will much enjoy; and first of all, these are some notes about the author, which will answer, better than I did, your questions of last night.</w:t>
+      </w:r>
+    </w:p>
+    <w:p>
+      <w:pPr>
+        <w:pStyle w:val="Normal"/>
+        <w:ind w:firstLine="720"/>
+        <w:rPr>
+          <w:rFonts w:ascii="Sylfaen" w:hAnsi="Sylfaen"/>
+          <w:sz w:val="24"/>
+          <w:szCs w:val="24"/>
+        </w:rPr>
+      </w:pPr>
+      <w:r>
+        <w:rPr>
+          <w:rFonts w:ascii="Sylfaen" w:hAnsi="Sylfaen"/>
+          <w:sz w:val="24"/>
+          <w:szCs w:val="24"/>
+        </w:rPr>
+        <w:t>—</w:t>
+      </w:r>
+      <w:r>
+        <w:rPr>
+          <w:rFonts w:ascii="Sylfaen" w:hAnsi="Sylfaen"/>
+          <w:sz w:val="24"/>
+          <w:szCs w:val="24"/>
+        </w:rPr>
+        <w:t>I answered rashly also that I was always safe till 2.  I should have said 1., though usually I am not out till 2.</w:t>
+      </w:r>
+    </w:p>
+    <w:p>
+      <w:pPr>
+        <w:pStyle w:val="Normal"/>
+        <w:ind w:firstLine="720"/>
+        <w:rPr>
+          <w:rFonts w:ascii="Sylfaen" w:hAnsi="Sylfaen"/>
+          <w:sz w:val="24"/>
+          <w:szCs w:val="24"/>
+        </w:rPr>
+      </w:pPr>
+      <w:r>
+        <w:rPr>
+          <w:rFonts w:ascii="Sylfaen" w:hAnsi="Sylfaen"/>
+          <w:sz w:val="24"/>
+          <w:szCs w:val="24"/>
+        </w:rPr>
+        <w:t>—</w:t>
+      </w:r>
+      <w:r>
+        <w:rPr>
+          <w:rFonts w:ascii="Sylfaen" w:hAnsi="Sylfaen"/>
+          <w:sz w:val="24"/>
+          <w:szCs w:val="24"/>
+        </w:rPr>
+        <w:t xml:space="preserve">My day is—work at any rate till one—then, on fine days out till near 5—I dine at 5., and am </w:t>
+      </w:r>
+      <w:r>
+        <w:rPr>
+          <w:rFonts w:ascii="Sylfaen" w:hAnsi="Sylfaen"/>
+          <w:i/>
+          <w:iCs/>
+          <w:sz w:val="24"/>
+          <w:szCs w:val="24"/>
+        </w:rPr>
+        <w:t>always</w:t>
+      </w:r>
+      <w:r>
+        <w:rPr>
+          <w:rFonts w:ascii="Sylfaen" w:hAnsi="Sylfaen"/>
+          <w:sz w:val="24"/>
+          <w:szCs w:val="24"/>
+        </w:rPr>
+        <w:t xml:space="preserve"> at home all the evening, unless I go to the theatre.  I go nowhere else, but to Chelsea, which is my theatre of History—&amp; Humanity.</w:t>
+      </w:r>
+    </w:p>
+    <w:p>
+      <w:pPr>
+        <w:pStyle w:val="Normal"/>
+        <w:ind w:firstLine="720"/>
+        <w:rPr>
+          <w:rFonts w:ascii="Sylfaen" w:hAnsi="Sylfaen"/>
+          <w:sz w:val="24"/>
+          <w:szCs w:val="24"/>
+        </w:rPr>
+      </w:pPr>
+      <w:r>
+        <w:rPr>
+          <w:rFonts w:ascii="Sylfaen" w:hAnsi="Sylfaen"/>
+          <w:sz w:val="24"/>
+          <w:szCs w:val="24"/>
+        </w:rPr>
+        <w:t>On Monday next, Joanna</w:t>
+      </w:r>
+      <w:r>
+        <w:rPr>
+          <w:rStyle w:val="FootnoteCharacters"/>
           <w:rStyle w:val="FootnoteAnchor"/>
-          <w:rStyle w:val="FootnoteAnchor"/>
-          <w:rFonts w:ascii="Sylfaen" w:hAnsi="Sylfaen"/>
-          <w:sz w:val="24"/>
-          <w:szCs w:val="24"/>
-        </w:rPr>
-        <w:footnoteReference w:id="4"/>
-      </w:r>
-      <w:r>
-        <w:rPr>
-          <w:rFonts w:ascii="Sylfaen" w:hAnsi="Sylfaen"/>
-          <w:sz w:val="24"/>
-          <w:szCs w:val="24"/>
-        </w:rPr>
-        <w:t xml:space="preserve"> is better worth painting than most queens.  The “Moi”, I think you will much enjoy; and first of all, these are some notes about the author, which will answer, better than I did, your questions of last night.</w:t>
-      </w:r>
-    </w:p>
-    <w:p>
-      <w:pPr>
-        <w:pStyle w:val="Normal"/>
-        <w:ind w:firstLine="720"/>
-        <w:rPr>
-          <w:rFonts w:ascii="Sylfaen" w:hAnsi="Sylfaen"/>
-          <w:sz w:val="24"/>
-          <w:szCs w:val="24"/>
-        </w:rPr>
-      </w:pPr>
-      <w:r>
-        <w:rPr>
-          <w:rFonts w:ascii="Sylfaen" w:hAnsi="Sylfaen"/>
-          <w:sz w:val="24"/>
-          <w:szCs w:val="24"/>
-        </w:rPr>
-        <w:t>—</w:t>
-      </w:r>
-      <w:r>
-        <w:rPr>
-          <w:rFonts w:ascii="Sylfaen" w:hAnsi="Sylfaen"/>
-          <w:sz w:val="24"/>
-          <w:szCs w:val="24"/>
-        </w:rPr>
-        <w:t>I answered rashly also that I was always safe till 2.  I should have said 1., though usually I am not out till 2.</w:t>
-      </w:r>
-    </w:p>
-    <w:p>
-      <w:pPr>
-        <w:pStyle w:val="Normal"/>
-        <w:ind w:firstLine="720"/>
-        <w:rPr>
-          <w:rFonts w:ascii="Sylfaen" w:hAnsi="Sylfaen"/>
-          <w:sz w:val="24"/>
-          <w:szCs w:val="24"/>
-        </w:rPr>
-      </w:pPr>
-      <w:r>
-        <w:rPr>
-          <w:rFonts w:ascii="Sylfaen" w:hAnsi="Sylfaen"/>
-          <w:sz w:val="24"/>
-          <w:szCs w:val="24"/>
-        </w:rPr>
-        <w:t>—</w:t>
-      </w:r>
-      <w:r>
-        <w:rPr>
-          <w:rFonts w:ascii="Sylfaen" w:hAnsi="Sylfaen"/>
-          <w:sz w:val="24"/>
-          <w:szCs w:val="24"/>
-        </w:rPr>
-        <w:t xml:space="preserve">My day is—work at any rate till one—then, on fine days out till near 5—I dine at 5., and am </w:t>
-      </w:r>
-      <w:r>
-        <w:rPr>
-          <w:rFonts w:ascii="Sylfaen" w:hAnsi="Sylfaen"/>
-          <w:i/>
-          <w:iCs/>
-          <w:sz w:val="24"/>
-          <w:szCs w:val="24"/>
-        </w:rPr>
-        <w:t>always</w:t>
-      </w:r>
-      <w:r>
-        <w:rPr>
-          <w:rFonts w:ascii="Sylfaen" w:hAnsi="Sylfaen"/>
-          <w:sz w:val="24"/>
-          <w:szCs w:val="24"/>
-        </w:rPr>
-        <w:t xml:space="preserve"> at home all the evening, unless I go to the theatre.  I go nowhere else, but to Chelsea, which is my theatre of History—&amp; Humanity.</w:t>
-      </w:r>
-    </w:p>
-    <w:p>
-      <w:pPr>
-        <w:pStyle w:val="Normal"/>
-        <w:ind w:firstLine="720"/>
-        <w:rPr>
-          <w:rFonts w:ascii="Sylfaen" w:hAnsi="Sylfaen"/>
-          <w:sz w:val="24"/>
-          <w:szCs w:val="24"/>
-        </w:rPr>
-      </w:pPr>
-      <w:r>
-        <w:rPr>
-          <w:rFonts w:ascii="Sylfaen" w:hAnsi="Sylfaen"/>
-          <w:sz w:val="24"/>
-          <w:szCs w:val="24"/>
-        </w:rPr>
-        <w:t>On Monday next, Joanna</w:t>
-      </w:r>
-      <w:r>
-        <w:rPr>
-          <w:rStyle w:val="FootnoteAnchor"/>
-          <w:rStyle w:val="FootnoteAnchor"/>
           <w:rFonts w:ascii="Sylfaen" w:hAnsi="Sylfaen"/>
           <w:sz w:val="24"/>
           <w:szCs w:val="24"/>
@@ -977,7 +1012,7 @@
       </w:r>
       <w:r>
         <w:rPr>
-          <w:rStyle w:val="FootnoteAnchor"/>
+          <w:rStyle w:val="FootnoteCharacters"/>
           <w:rStyle w:val="FootnoteAnchor"/>
           <w:rFonts w:ascii="Sylfaen" w:hAnsi="Sylfaen"/>
           <w:sz w:val="24"/>
@@ -1214,7 +1249,7 @@
       </w:r>
       <w:r>
         <w:rPr>
-          <w:rStyle w:val="FootnoteAnchor"/>
+          <w:rStyle w:val="FootnoteCharacters"/>
           <w:rStyle w:val="FootnoteAnchor"/>
           <w:rFonts w:ascii="Sylfaen" w:hAnsi="Sylfaen"/>
           <w:sz w:val="24"/>
@@ -1320,15 +1355,38 @@
       <w:pPr>
         <w:pStyle w:val="Normal"/>
         <w:jc w:val="right"/>
-        <w:rPr/>
-      </w:pPr>
-      <w:r>
-        <w:rPr>
-          <w:rFonts w:ascii="Sylfaen" w:hAnsi="Sylfaen"/>
-          <w:sz w:val="24"/>
-          <w:szCs w:val="24"/>
-        </w:rPr>
-        <w:t>Saturday, [October 10, 1870]</w:t>
+        <w:rPr>
+          <w:rFonts w:ascii="Sylfaen" w:hAnsi="Sylfaen"/>
+          <w:sz w:val="24"/>
+          <w:szCs w:val="24"/>
+        </w:rPr>
+      </w:pPr>
+      <w:r>
+        <w:rPr>
+          <w:rFonts w:ascii="Sylfaen" w:hAnsi="Sylfaen"/>
+          <w:sz w:val="24"/>
+          <w:szCs w:val="24"/>
+        </w:rPr>
+        <w:t>Saturday,</w:t>
+      </w:r>
+    </w:p>
+    <w:p>
+      <w:pPr>
+        <w:pStyle w:val="Normal"/>
+        <w:jc w:val="right"/>
+        <w:rPr>
+          <w:rFonts w:ascii="Sylfaen" w:hAnsi="Sylfaen"/>
+          <w:sz w:val="24"/>
+          <w:szCs w:val="24"/>
+        </w:rPr>
+      </w:pPr>
+      <w:r>
+        <w:rPr>
+          <w:rFonts w:ascii="Sylfaen" w:hAnsi="Sylfaen"/>
+          <w:sz w:val="24"/>
+          <w:szCs w:val="24"/>
+        </w:rPr>
+        <w:t>[October 10, 1870]</w:t>
       </w:r>
     </w:p>
     <w:p>
@@ -1557,8 +1615,8 @@
       </w:r>
       <w:r>
         <w:rPr>
+          <w:rStyle w:val="FootnoteCharacters"/>
           <w:rStyle w:val="FootnoteAnchor"/>
-          <w:rStyle w:val="FootnoteAnchor"/>
           <w:rFonts w:ascii="Sylfaen" w:hAnsi="Sylfaen"/>
           <w:sz w:val="24"/>
           <w:szCs w:val="24"/>
@@ -1792,7 +1850,7 @@
       </w:r>
       <w:r>
         <w:rPr>
-          <w:rStyle w:val="FootnoteAnchor"/>
+          <w:rStyle w:val="FootnoteCharacters"/>
           <w:rStyle w:val="FootnoteAnchor"/>
           <w:rFonts w:ascii="Sylfaen" w:hAnsi="Sylfaen"/>
           <w:sz w:val="24"/>
@@ -2015,7 +2073,7 @@
           <w:sz w:val="24"/>
           <w:szCs w:val="24"/>
         </w:rPr>
-        <w:t>Nov. ‘70.</w:t>
+        <w:t>Nov. 70.</w:t>
       </w:r>
     </w:p>
     <w:p>
@@ -2056,8 +2114,8 @@
       </w:r>
       <w:r>
         <w:rPr>
+          <w:rStyle w:val="FootnoteCharacters"/>
           <w:rStyle w:val="FootnoteAnchor"/>
-          <w:rStyle w:val="FootnoteAnchor"/>
           <w:rFonts w:ascii="Sylfaen" w:hAnsi="Sylfaen"/>
           <w:sz w:val="24"/>
           <w:szCs w:val="24"/>
@@ -2093,7 +2151,7 @@
       </w:r>
       <w:r>
         <w:rPr>
-          <w:rStyle w:val="FootnoteAnchor"/>
+          <w:rStyle w:val="FootnoteCharacters"/>
           <w:rStyle w:val="FootnoteAnchor"/>
           <w:rFonts w:ascii="Sylfaen" w:hAnsi="Sylfaen"/>
           <w:sz w:val="24"/>
@@ -2294,7 +2352,7 @@
           <w:sz w:val="24"/>
           <w:szCs w:val="24"/>
         </w:rPr>
-        <w:t xml:space="preserve"> Dec. ‘70</w:t>
+        <w:t xml:space="preserve"> Dec. 70</w:t>
       </w:r>
     </w:p>
     <w:p>
@@ -2317,30 +2375,30 @@
       </w:r>
       <w:r>
         <w:rPr>
+          <w:rStyle w:val="FootnoteCharacters"/>
           <w:rStyle w:val="FootnoteAnchor"/>
+          <w:rFonts w:ascii="Sylfaen" w:hAnsi="Sylfaen"/>
+          <w:sz w:val="24"/>
+          <w:szCs w:val="24"/>
+        </w:rPr>
+        <w:footnoteReference w:id="12"/>
+      </w:r>
+      <w:r>
+        <w:rPr>
+          <w:rFonts w:ascii="Sylfaen" w:hAnsi="Sylfaen"/>
+          <w:sz w:val="24"/>
+          <w:szCs w:val="24"/>
+        </w:rPr>
+        <w:t>—if that evening would be open—though it has not been because I would not leave the two girls, but because I have only now taken breath after a very difficult piece of work at Oxford,</w:t>
+      </w:r>
+      <w:r>
+        <w:rPr>
+          <w:rStyle w:val="FootnoteCharacters"/>
           <w:rStyle w:val="FootnoteAnchor"/>
           <w:rFonts w:ascii="Sylfaen" w:hAnsi="Sylfaen"/>
           <w:sz w:val="24"/>
           <w:szCs w:val="24"/>
         </w:rPr>
-        <w:footnoteReference w:id="12"/>
-      </w:r>
-      <w:r>
-        <w:rPr>
-          <w:rFonts w:ascii="Sylfaen" w:hAnsi="Sylfaen"/>
-          <w:sz w:val="24"/>
-          <w:szCs w:val="24"/>
-        </w:rPr>
-        <w:t>—if that evening would be open—though it has not been because I would not leave the two girls, but because I have only now taken breath after a very difficult piece of work at Oxford,</w:t>
-      </w:r>
-      <w:r>
-        <w:rPr>
-          <w:rStyle w:val="FootnoteAnchor"/>
-          <w:rStyle w:val="FootnoteAnchor"/>
-          <w:rFonts w:ascii="Sylfaen" w:hAnsi="Sylfaen"/>
-          <w:sz w:val="24"/>
-          <w:szCs w:val="24"/>
-        </w:rPr>
         <w:footnoteReference w:id="13"/>
       </w:r>
       <w:r>
@@ -2372,7 +2430,7 @@
       </w:r>
       <w:r>
         <w:rPr>
-          <w:rStyle w:val="FootnoteAnchor"/>
+          <w:rStyle w:val="FootnoteCharacters"/>
           <w:rStyle w:val="FootnoteAnchor"/>
           <w:rFonts w:ascii="Sylfaen" w:hAnsi="Sylfaen"/>
           <w:sz w:val="24"/>
@@ -2845,7 +2903,7 @@
       </w:r>
       <w:r>
         <w:rPr>
-          <w:rStyle w:val="FootnoteAnchor"/>
+          <w:rStyle w:val="FootnoteCharacters"/>
           <w:rStyle w:val="FootnoteAnchor"/>
           <w:rFonts w:ascii="Sylfaen" w:hAnsi="Sylfaen"/>
           <w:sz w:val="24"/>
@@ -3018,7 +3076,7 @@
       </w:r>
       <w:r>
         <w:rPr>
-          <w:rStyle w:val="FootnoteAnchor"/>
+          <w:rStyle w:val="FootnoteCharacters"/>
           <w:rStyle w:val="FootnoteAnchor"/>
           <w:rFonts w:ascii="Sylfaen" w:hAnsi="Sylfaen"/>
           <w:sz w:val="24"/>
@@ -3223,8 +3281,8 @@
       </w:r>
       <w:r>
         <w:rPr>
+          <w:rStyle w:val="FootnoteCharacters"/>
           <w:rStyle w:val="FootnoteAnchor"/>
-          <w:rStyle w:val="FootnoteAnchor"/>
           <w:rFonts w:ascii="Sylfaen" w:hAnsi="Sylfaen"/>
           <w:sz w:val="24"/>
           <w:szCs w:val="24"/>
@@ -3241,7 +3299,7 @@
       </w:r>
       <w:r>
         <w:rPr>
-          <w:rStyle w:val="FootnoteAnchor"/>
+          <w:rStyle w:val="FootnoteCharacters"/>
           <w:rStyle w:val="FootnoteAnchor"/>
           <w:rFonts w:ascii="Sylfaen" w:hAnsi="Sylfaen"/>
           <w:sz w:val="24"/>
@@ -3445,8 +3503,8 @@
       </w:r>
       <w:r>
         <w:rPr>
+          <w:rStyle w:val="FootnoteCharacters"/>
           <w:rStyle w:val="FootnoteAnchor"/>
-          <w:rStyle w:val="FootnoteAnchor"/>
           <w:rFonts w:ascii="Sylfaen" w:hAnsi="Sylfaen"/>
           <w:sz w:val="24"/>
           <w:szCs w:val="24"/>
@@ -3463,7 +3521,7 @@
       </w:r>
       <w:r>
         <w:rPr>
-          <w:rStyle w:val="FootnoteAnchor"/>
+          <w:rStyle w:val="FootnoteCharacters"/>
           <w:rStyle w:val="FootnoteAnchor"/>
           <w:rFonts w:ascii="Sylfaen" w:hAnsi="Sylfaen"/>
           <w:sz w:val="24"/>
@@ -3630,7 +3688,7 @@
       </w:r>
       <w:r>
         <w:rPr>
-          <w:rStyle w:val="FootnoteAnchor"/>
+          <w:rStyle w:val="FootnoteCharacters"/>
           <w:rStyle w:val="FootnoteAnchor"/>
           <w:rFonts w:ascii="Sylfaen" w:hAnsi="Sylfaen"/>
           <w:sz w:val="24"/>
@@ -4414,30 +4472,30 @@
       </w:r>
       <w:r>
         <w:rPr>
+          <w:rStyle w:val="FootnoteCharacters"/>
           <w:rStyle w:val="FootnoteAnchor"/>
+          <w:rFonts w:ascii="Sylfaen" w:hAnsi="Sylfaen"/>
+          <w:sz w:val="24"/>
+          <w:szCs w:val="24"/>
+        </w:rPr>
+        <w:footnoteReference w:id="22"/>
+      </w:r>
+      <w:r>
+        <w:rPr>
+          <w:rFonts w:ascii="Sylfaen" w:hAnsi="Sylfaen"/>
+          <w:sz w:val="24"/>
+          <w:szCs w:val="24"/>
+        </w:rPr>
+        <w:t xml:space="preserve"> (I in the Highlands; Mary in Dumfries-shire, far away), and without a hand could not write to you myself; about the middle of that period, too, there came the most alarming rumours of your illness at Matlock,</w:t>
+      </w:r>
+      <w:r>
+        <w:rPr>
+          <w:rStyle w:val="FootnoteCharacters"/>
           <w:rStyle w:val="FootnoteAnchor"/>
           <w:rFonts w:ascii="Sylfaen" w:hAnsi="Sylfaen"/>
           <w:sz w:val="24"/>
           <w:szCs w:val="24"/>
         </w:rPr>
-        <w:footnoteReference w:id="22"/>
-      </w:r>
-      <w:r>
-        <w:rPr>
-          <w:rFonts w:ascii="Sylfaen" w:hAnsi="Sylfaen"/>
-          <w:sz w:val="24"/>
-          <w:szCs w:val="24"/>
-        </w:rPr>
-        <w:t xml:space="preserve"> (I in the Highlands; Mary in Dumfries-shire, far away), and without a hand could not write to you myself; about the middle of that period, too, there came the most alarming rumours of your illness at Matlock,</w:t>
-      </w:r>
-      <w:r>
-        <w:rPr>
-          <w:rStyle w:val="FootnoteAnchor"/>
-          <w:rStyle w:val="FootnoteAnchor"/>
-          <w:rFonts w:ascii="Sylfaen" w:hAnsi="Sylfaen"/>
-          <w:sz w:val="24"/>
-          <w:szCs w:val="24"/>
-        </w:rPr>
         <w:footnoteReference w:id="23"/>
       </w:r>
       <w:r>
@@ -4559,7 +4617,7 @@
       </w:r>
       <w:r>
         <w:rPr>
-          <w:rStyle w:val="FootnoteAnchor"/>
+          <w:rStyle w:val="FootnoteCharacters"/>
           <w:rStyle w:val="FootnoteAnchor"/>
           <w:rFonts w:ascii="Sylfaen" w:hAnsi="Sylfaen"/>
           <w:sz w:val="24"/>
@@ -4760,7 +4818,7 @@
           <w:sz w:val="24"/>
           <w:szCs w:val="24"/>
         </w:rPr>
-        <w:t xml:space="preserve"> Oct., ‘71</w:t>
+        <w:t xml:space="preserve"> Oct.,71</w:t>
       </w:r>
     </w:p>
     <w:p>
@@ -4820,196 +4878,196 @@
       </w:r>
       <w:r>
         <w:rPr>
+          <w:rStyle w:val="FootnoteCharacters"/>
           <w:rStyle w:val="FootnoteAnchor"/>
+          <w:rFonts w:ascii="Sylfaen" w:hAnsi="Sylfaen"/>
+          <w:sz w:val="24"/>
+          <w:szCs w:val="24"/>
+        </w:rPr>
+        <w:footnoteReference w:id="25"/>
+      </w:r>
+      <w:r>
+        <w:rPr>
+          <w:rFonts w:ascii="Sylfaen" w:hAnsi="Sylfaen"/>
+          <w:sz w:val="24"/>
+          <w:szCs w:val="24"/>
+        </w:rPr>
+        <w:t xml:space="preserve">  This last I had to read &amp; revise, &amp; the Sculpture lectures—to </w:t>
+      </w:r>
+      <w:r>
+        <w:rPr>
+          <w:rFonts w:ascii="Sylfaen" w:hAnsi="Sylfaen"/>
+          <w:i/>
+          <w:iCs/>
+          <w:sz w:val="24"/>
+          <w:szCs w:val="24"/>
+        </w:rPr>
+        <w:t>think</w:t>
+      </w:r>
+      <w:r>
+        <w:rPr>
+          <w:rFonts w:ascii="Sylfaen" w:hAnsi="Sylfaen"/>
+          <w:sz w:val="24"/>
+          <w:szCs w:val="24"/>
+        </w:rPr>
+        <w:t xml:space="preserve"> much as I finished them.—My mother was, and is still slowly declining, and liked to have me near her for a little while in the evenings—so passed, with great fear of relapse into illness, the month of August.</w:t>
+      </w:r>
+    </w:p>
+    <w:p>
+      <w:pPr>
+        <w:pStyle w:val="Normal"/>
+        <w:rPr>
+          <w:rFonts w:ascii="Sylfaen" w:hAnsi="Sylfaen"/>
+          <w:sz w:val="24"/>
+          <w:szCs w:val="24"/>
+        </w:rPr>
+      </w:pPr>
+      <w:r>
+        <w:rPr>
+          <w:rFonts w:ascii="Sylfaen" w:hAnsi="Sylfaen"/>
+          <w:sz w:val="24"/>
+          <w:szCs w:val="24"/>
+        </w:rPr>
+        <w:tab/>
+        <w:t>In the course of the month, a letter came to me from America.  In my illness, at most feverish fit, my one saying was, “If only I could lie down in Coniston water.”  The letter from America was from a friend,</w:t>
+      </w:r>
+      <w:r>
+        <w:rPr>
+          <w:rStyle w:val="FootnoteCharacters"/>
           <w:rStyle w:val="FootnoteAnchor"/>
           <w:rFonts w:ascii="Sylfaen" w:hAnsi="Sylfaen"/>
           <w:sz w:val="24"/>
           <w:szCs w:val="24"/>
         </w:rPr>
-        <w:footnoteReference w:id="25"/>
-      </w:r>
-      <w:r>
-        <w:rPr>
-          <w:rFonts w:ascii="Sylfaen" w:hAnsi="Sylfaen"/>
-          <w:sz w:val="24"/>
-          <w:szCs w:val="24"/>
-        </w:rPr>
-        <w:t xml:space="preserve">  This last I had to read &amp; revise, &amp; the Sculpture lectures—to </w:t>
-      </w:r>
-      <w:r>
-        <w:rPr>
-          <w:rFonts w:ascii="Sylfaen" w:hAnsi="Sylfaen"/>
-          <w:i/>
-          <w:iCs/>
-          <w:sz w:val="24"/>
-          <w:szCs w:val="24"/>
-        </w:rPr>
-        <w:t>think</w:t>
-      </w:r>
-      <w:r>
-        <w:rPr>
-          <w:rFonts w:ascii="Sylfaen" w:hAnsi="Sylfaen"/>
-          <w:sz w:val="24"/>
-          <w:szCs w:val="24"/>
-        </w:rPr>
-        <w:t xml:space="preserve"> much as I finished them.—My mother was, and is still slowly declining, and liked to have me near her for a little while in the evenings—so passed, with great fear of relapse into illness, the month of August.</w:t>
-      </w:r>
-    </w:p>
-    <w:p>
-      <w:pPr>
-        <w:pStyle w:val="Normal"/>
-        <w:rPr>
-          <w:rFonts w:ascii="Sylfaen" w:hAnsi="Sylfaen"/>
-          <w:sz w:val="24"/>
-          <w:szCs w:val="24"/>
-        </w:rPr>
-      </w:pPr>
-      <w:r>
-        <w:rPr>
-          <w:rFonts w:ascii="Sylfaen" w:hAnsi="Sylfaen"/>
-          <w:sz w:val="24"/>
-          <w:szCs w:val="24"/>
-        </w:rPr>
-        <w:tab/>
-        <w:t>In the course of the month, a letter came to me from America.  In my illness, at most feverish fit, my one saying was, “If only I could lie down in Coniston water.”  The letter from America was from a friend,</w:t>
-      </w:r>
-      <w:r>
-        <w:rPr>
+        <w:footnoteReference w:id="26"/>
+      </w:r>
+      <w:r>
+        <w:rPr>
+          <w:rFonts w:ascii="Sylfaen" w:hAnsi="Sylfaen"/>
+          <w:sz w:val="24"/>
+          <w:szCs w:val="24"/>
+        </w:rPr>
+        <w:t xml:space="preserve"> in need of money, to ask if I would buy his cottage by Coniston water, and a few acres of copse and rock with it.  I answered, yes, without  having seen the place,—sent to his lawyer—concluded the purchase—and went down early in September—like the wicked person who wouldn’t come to supper</w:t>
+      </w:r>
+      <w:r>
+        <w:rPr>
+          <w:rStyle w:val="FootnoteCharacters"/>
           <w:rStyle w:val="FootnoteAnchor"/>
+          <w:rFonts w:ascii="Sylfaen" w:hAnsi="Sylfaen"/>
+          <w:sz w:val="24"/>
+          <w:szCs w:val="24"/>
+        </w:rPr>
+        <w:footnoteReference w:id="27"/>
+      </w:r>
+      <w:r>
+        <w:rPr>
+          <w:rFonts w:ascii="Sylfaen" w:hAnsi="Sylfaen"/>
+          <w:sz w:val="24"/>
+          <w:szCs w:val="24"/>
+        </w:rPr>
+        <w:t>—to see my piece of ground.</w:t>
+      </w:r>
+    </w:p>
+    <w:p>
+      <w:pPr>
+        <w:pStyle w:val="Normal"/>
+        <w:rPr>
+          <w:rFonts w:ascii="Sylfaen" w:hAnsi="Sylfaen"/>
+          <w:sz w:val="24"/>
+          <w:szCs w:val="24"/>
+        </w:rPr>
+      </w:pPr>
+      <w:r>
+        <w:rPr>
+          <w:rFonts w:ascii="Sylfaen" w:hAnsi="Sylfaen"/>
+          <w:sz w:val="24"/>
+          <w:szCs w:val="24"/>
+        </w:rPr>
+        <w:tab/>
+        <w:t>It is a bit of steep hillside facing West—commanding from the brow  of it, all Coniston lake and the mass of hills of south Cumberland.—The slope is half copse—half moor and rock—a pretty field beneath, less steep, a white two-storied cottage, and a bank of turf in front of it—, then a narrow mountain road—and on the other side of that—Naboth’s vineyard</w:t>
+      </w:r>
+      <w:r>
+        <w:rPr>
+          <w:rStyle w:val="FootnoteCharacters"/>
           <w:rStyle w:val="FootnoteAnchor"/>
           <w:rFonts w:ascii="Sylfaen" w:hAnsi="Sylfaen"/>
           <w:sz w:val="24"/>
           <w:szCs w:val="24"/>
         </w:rPr>
-        <w:footnoteReference w:id="26"/>
-      </w:r>
-      <w:r>
-        <w:rPr>
-          <w:rFonts w:ascii="Sylfaen" w:hAnsi="Sylfaen"/>
-          <w:sz w:val="24"/>
-          <w:szCs w:val="24"/>
-        </w:rPr>
-        <w:t xml:space="preserve"> in need of money, to ask if I would buy his cottage by Coniston water, and a few acres of copse and rock with it.  I answered, yes, without  having seen the place,—sent to his lawyer—concluded the purchase—and went down early in September—like the wicked person who wouldn’t come to supper</w:t>
-      </w:r>
-      <w:r>
-        <w:rPr>
+        <w:footnoteReference w:id="28"/>
+      </w:r>
+      <w:r>
+        <w:rPr>
+          <w:rFonts w:ascii="Sylfaen" w:hAnsi="Sylfaen"/>
+          <w:sz w:val="24"/>
+          <w:szCs w:val="24"/>
+        </w:rPr>
+        <w:t xml:space="preserve"> —my neighbour’s field, to the water’s edge.  My  neighbour will lease me enough of field and shore to build a boathouse, &amp; reach it.</w:t>
+      </w:r>
+    </w:p>
+    <w:p>
+      <w:pPr>
+        <w:pStyle w:val="Normal"/>
+        <w:rPr>
+          <w:rFonts w:ascii="Sylfaen" w:hAnsi="Sylfaen"/>
+          <w:sz w:val="24"/>
+          <w:szCs w:val="24"/>
+        </w:rPr>
+      </w:pPr>
+      <w:r>
+        <w:rPr>
+          <w:rFonts w:ascii="Sylfaen" w:hAnsi="Sylfaen"/>
+          <w:sz w:val="24"/>
+          <w:szCs w:val="24"/>
+        </w:rPr>
+        <w:tab/>
+        <w:t>If I could write better, I should have told you all this before, but I am ashamed to inflict my writing on my friends.</w:t>
+      </w:r>
+    </w:p>
+    <w:p>
+      <w:pPr>
+        <w:pStyle w:val="Normal"/>
+        <w:rPr>
+          <w:rFonts w:ascii="Sylfaen" w:hAnsi="Sylfaen"/>
+          <w:sz w:val="24"/>
+          <w:szCs w:val="24"/>
+        </w:rPr>
+      </w:pPr>
+      <w:r>
+        <w:rPr>
+          <w:rFonts w:ascii="Sylfaen" w:hAnsi="Sylfaen"/>
+          <w:sz w:val="24"/>
+          <w:szCs w:val="24"/>
+        </w:rPr>
+        <w:tab/>
+        <w:t>—From Coniston, I went on see the coast of the Antiquary at Arbroath</w:t>
+      </w:r>
+      <w:r>
+        <w:rPr>
+          <w:rStyle w:val="FootnoteCharacters"/>
           <w:rStyle w:val="FootnoteAnchor"/>
+          <w:rFonts w:ascii="Sylfaen" w:hAnsi="Sylfaen"/>
+          <w:sz w:val="24"/>
+          <w:szCs w:val="24"/>
+        </w:rPr>
+        <w:footnoteReference w:id="29"/>
+      </w:r>
+      <w:r>
+        <w:rPr>
+          <w:rFonts w:ascii="Sylfaen" w:hAnsi="Sylfaen"/>
+          <w:sz w:val="24"/>
+          <w:szCs w:val="24"/>
+        </w:rPr>
+        <w:t xml:space="preserve"> — and then back to superintend the putting of roof on my house: No workmen could be had—and it has but begun now.  I had given 5000 pounds to found a drawing Mastership at Oxford.— To set this rightly on foot, I had to prepare an entire system of elementary teaching,</w:t>
+      </w:r>
+      <w:r>
+        <w:rPr>
+          <w:rStyle w:val="FootnoteCharacters"/>
           <w:rStyle w:val="FootnoteAnchor"/>
           <w:rFonts w:ascii="Sylfaen" w:hAnsi="Sylfaen"/>
           <w:sz w:val="24"/>
           <w:szCs w:val="24"/>
         </w:rPr>
-        <w:footnoteReference w:id="27"/>
-      </w:r>
-      <w:r>
-        <w:rPr>
-          <w:rFonts w:ascii="Sylfaen" w:hAnsi="Sylfaen"/>
-          <w:sz w:val="24"/>
-          <w:szCs w:val="24"/>
-        </w:rPr>
-        <w:t>—to see my piece of ground.</w:t>
-      </w:r>
-    </w:p>
-    <w:p>
-      <w:pPr>
-        <w:pStyle w:val="Normal"/>
-        <w:rPr>
-          <w:rFonts w:ascii="Sylfaen" w:hAnsi="Sylfaen"/>
-          <w:sz w:val="24"/>
-          <w:szCs w:val="24"/>
-        </w:rPr>
-      </w:pPr>
-      <w:r>
-        <w:rPr>
-          <w:rFonts w:ascii="Sylfaen" w:hAnsi="Sylfaen"/>
-          <w:sz w:val="24"/>
-          <w:szCs w:val="24"/>
-        </w:rPr>
-        <w:tab/>
-        <w:t>It is a bit of steep hillside facing West—commanding from the brow  of it, all Coniston lake and the mass of hills of south Cumberland.—The slope is half copse—half moor and rock—a pretty field beneath, less steep, a white two-storied cottage, and a bank of turf in front of it—, then a narrow mountain road—and on the other side of that—Naboth’s vineyard</w:t>
-      </w:r>
-      <w:r>
-        <w:rPr>
-          <w:rStyle w:val="FootnoteAnchor"/>
-          <w:rStyle w:val="FootnoteAnchor"/>
-          <w:rFonts w:ascii="Sylfaen" w:hAnsi="Sylfaen"/>
-          <w:sz w:val="24"/>
-          <w:szCs w:val="24"/>
-        </w:rPr>
-        <w:footnoteReference w:id="28"/>
-      </w:r>
-      <w:r>
-        <w:rPr>
-          <w:rFonts w:ascii="Sylfaen" w:hAnsi="Sylfaen"/>
-          <w:sz w:val="24"/>
-          <w:szCs w:val="24"/>
-        </w:rPr>
-        <w:t xml:space="preserve"> —my neighbour’s field, to the water’s edge.  My  neighbour will lease me enough of field and shore to build a boathouse, &amp; reach it.</w:t>
-      </w:r>
-    </w:p>
-    <w:p>
-      <w:pPr>
-        <w:pStyle w:val="Normal"/>
-        <w:rPr>
-          <w:rFonts w:ascii="Sylfaen" w:hAnsi="Sylfaen"/>
-          <w:sz w:val="24"/>
-          <w:szCs w:val="24"/>
-        </w:rPr>
-      </w:pPr>
-      <w:r>
-        <w:rPr>
-          <w:rFonts w:ascii="Sylfaen" w:hAnsi="Sylfaen"/>
-          <w:sz w:val="24"/>
-          <w:szCs w:val="24"/>
-        </w:rPr>
-        <w:tab/>
-        <w:t>If I could write better, I should have told you all this before, but I am ashamed to inflict my writing on my friends.</w:t>
-      </w:r>
-    </w:p>
-    <w:p>
-      <w:pPr>
-        <w:pStyle w:val="Normal"/>
-        <w:rPr>
-          <w:rFonts w:ascii="Sylfaen" w:hAnsi="Sylfaen"/>
-          <w:sz w:val="24"/>
-          <w:szCs w:val="24"/>
-        </w:rPr>
-      </w:pPr>
-      <w:r>
-        <w:rPr>
-          <w:rFonts w:ascii="Sylfaen" w:hAnsi="Sylfaen"/>
-          <w:sz w:val="24"/>
-          <w:szCs w:val="24"/>
-        </w:rPr>
-        <w:tab/>
-        <w:t>—From Coniston, I went on see the coast of the Antiquary at Arbroath</w:t>
-      </w:r>
-      <w:r>
-        <w:rPr>
-          <w:rStyle w:val="FootnoteAnchor"/>
-          <w:rStyle w:val="FootnoteAnchor"/>
-          <w:rFonts w:ascii="Sylfaen" w:hAnsi="Sylfaen"/>
-          <w:sz w:val="24"/>
-          <w:szCs w:val="24"/>
-        </w:rPr>
-        <w:footnoteReference w:id="29"/>
-      </w:r>
-      <w:r>
-        <w:rPr>
-          <w:rFonts w:ascii="Sylfaen" w:hAnsi="Sylfaen"/>
-          <w:sz w:val="24"/>
-          <w:szCs w:val="24"/>
-        </w:rPr>
-        <w:t xml:space="preserve"> — and then back to superintend the putting of roof on my house: No workmen could be had—and it has but begun now.  I had given 5000 pounds to found a drawing Mastership at Oxford.— To set this rightly on foot, I had to prepare an entire system of elementary teaching,</w:t>
-      </w:r>
-      <w:r>
-        <w:rPr>
-          <w:rStyle w:val="FootnoteAnchor"/>
-          <w:rStyle w:val="FootnoteAnchor"/>
-          <w:rFonts w:ascii="Sylfaen" w:hAnsi="Sylfaen"/>
-          <w:sz w:val="24"/>
-          <w:szCs w:val="24"/>
-        </w:rPr>
         <w:footnoteReference w:id="30"/>
       </w:r>
       <w:r>
@@ -5078,7 +5136,7 @@
       </w:r>
       <w:r>
         <w:rPr>
-          <w:rStyle w:val="FootnoteAnchor"/>
+          <w:rStyle w:val="FootnoteCharacters"/>
           <w:rStyle w:val="FootnoteAnchor"/>
           <w:rFonts w:ascii="Sylfaen" w:hAnsi="Sylfaen"/>
           <w:sz w:val="24"/>
@@ -5210,8 +5268,8 @@
       </w:r>
       <w:r>
         <w:rPr>
+          <w:rStyle w:val="FootnoteCharacters"/>
           <w:rStyle w:val="FootnoteAnchor"/>
-          <w:rStyle w:val="FootnoteAnchor"/>
           <w:rFonts w:ascii="Sylfaen" w:hAnsi="Sylfaen"/>
           <w:sz w:val="24"/>
           <w:szCs w:val="24"/>
@@ -5266,7 +5324,7 @@
       </w:r>
       <w:r>
         <w:rPr>
-          <w:rStyle w:val="FootnoteAnchor"/>
+          <w:rStyle w:val="FootnoteCharacters"/>
           <w:rStyle w:val="FootnoteAnchor"/>
           <w:rFonts w:ascii="Sylfaen" w:hAnsi="Sylfaen"/>
           <w:sz w:val="24"/>
@@ -5424,7 +5482,7 @@
       </w:r>
       <w:r>
         <w:rPr>
-          <w:rStyle w:val="FootnoteAnchor"/>
+          <w:rStyle w:val="FootnoteCharacters"/>
           <w:rStyle w:val="FootnoteAnchor"/>
           <w:rFonts w:ascii="Sylfaen" w:hAnsi="Sylfaen"/>
           <w:sz w:val="24"/>
@@ -5659,7 +5717,7 @@
       </w:r>
       <w:r>
         <w:rPr>
-          <w:rStyle w:val="FootnoteAnchor"/>
+          <w:rStyle w:val="FootnoteCharacters"/>
           <w:rStyle w:val="FootnoteAnchor"/>
           <w:rFonts w:ascii="Sylfaen" w:hAnsi="Sylfaen"/>
           <w:sz w:val="24"/>
@@ -5900,7 +5958,7 @@
       </w:r>
       <w:r>
         <w:rPr>
-          <w:rStyle w:val="FootnoteAnchor"/>
+          <w:rStyle w:val="FootnoteCharacters"/>
           <w:rStyle w:val="FootnoteAnchor"/>
           <w:rFonts w:ascii="Sylfaen" w:hAnsi="Sylfaen"/>
           <w:sz w:val="24"/>
@@ -6064,7 +6122,7 @@
           <w:sz w:val="24"/>
           <w:szCs w:val="24"/>
         </w:rPr>
-        <w:t xml:space="preserve"> January. ‘72</w:t>
+        <w:t xml:space="preserve"> January. 72</w:t>
       </w:r>
     </w:p>
     <w:p>
@@ -6124,7 +6182,7 @@
       </w:r>
       <w:r>
         <w:rPr>
-          <w:rStyle w:val="FootnoteAnchor"/>
+          <w:rStyle w:val="FootnoteCharacters"/>
           <w:rStyle w:val="FootnoteAnchor"/>
           <w:rFonts w:ascii="Sylfaen" w:hAnsi="Sylfaen"/>
           <w:sz w:val="24"/>
@@ -6405,7 +6463,7 @@
       </w:r>
       <w:r>
         <w:rPr>
-          <w:rStyle w:val="FootnoteAnchor"/>
+          <w:rStyle w:val="FootnoteCharacters"/>
           <w:rStyle w:val="FootnoteAnchor"/>
           <w:rFonts w:ascii="Sylfaen" w:hAnsi="Sylfaen"/>
           <w:sz w:val="24"/>
@@ -6568,7 +6626,7 @@
           <w:sz w:val="24"/>
           <w:szCs w:val="24"/>
         </w:rPr>
-        <w:t xml:space="preserve"> Feb. ‘73</w:t>
+        <w:t xml:space="preserve"> Feb. 73</w:t>
       </w:r>
     </w:p>
     <w:p>
@@ -6628,7 +6686,7 @@
       </w:r>
       <w:r>
         <w:rPr>
-          <w:rStyle w:val="FootnoteAnchor"/>
+          <w:rStyle w:val="FootnoteCharacters"/>
           <w:rStyle w:val="FootnoteAnchor"/>
           <w:rFonts w:ascii="Sylfaen" w:hAnsi="Sylfaen"/>
           <w:sz w:val="24"/>
@@ -6931,13 +6989,6 @@
         <w:tab/>
       </w:r>
       <w:r>
-        <w:rPr>
-          <w:rStyle w:val="FootnoteCharacters"/>
-        </w:rPr>
-        <w:tab/>
-        <w:tab/>
-      </w:r>
-      <w:r>
         <w:rPr/>
         <w:t xml:space="preserve"> </w:t>
       </w:r>
@@ -6987,18 +7038,6 @@
       </w:r>
       <w:r>
         <w:rPr>
-          <w:rStyle w:val="FootnoteCharacters"/>
-        </w:rPr>
-        <w:tab/>
-      </w:r>
-      <w:r>
-        <w:rPr>
-          <w:rStyle w:val="FootnoteCharacters"/>
-        </w:rPr>
-        <w:tab/>
-      </w:r>
-      <w:r>
-        <w:rPr>
           <w:rFonts w:ascii="Sylfaen" w:hAnsi="Sylfaen"/>
           <w:i/>
           <w:iCs/>
@@ -7145,13 +7184,6 @@
         <w:tab/>
       </w:r>
       <w:r>
-        <w:rPr>
-          <w:rStyle w:val="FootnoteCharacters"/>
-        </w:rPr>
-        <w:tab/>
-        <w:tab/>
-      </w:r>
-      <w:r>
         <w:rPr/>
         <w:t xml:space="preserve"> </w:t>
       </w:r>
@@ -7224,13 +7256,6 @@
         <w:tab/>
       </w:r>
       <w:r>
-        <w:rPr>
-          <w:rStyle w:val="FootnoteCharacters"/>
-        </w:rPr>
-        <w:tab/>
-        <w:tab/>
-      </w:r>
-      <w:r>
         <w:rPr/>
         <w:t xml:space="preserve"> </w:t>
       </w:r>
@@ -7261,13 +7286,6 @@
         <w:tab/>
       </w:r>
       <w:r>
-        <w:rPr>
-          <w:rStyle w:val="FootnoteCharacters"/>
-        </w:rPr>
-        <w:tab/>
-        <w:tab/>
-      </w:r>
-      <w:r>
         <w:rPr/>
         <w:t xml:space="preserve"> </w:t>
       </w:r>
@@ -7323,18 +7341,6 @@
       </w:r>
       <w:r>
         <w:rPr>
-          <w:rStyle w:val="FootnoteCharacters"/>
-        </w:rPr>
-        <w:tab/>
-      </w:r>
-      <w:r>
-        <w:rPr>
-          <w:rStyle w:val="FootnoteCharacters"/>
-        </w:rPr>
-        <w:tab/>
-      </w:r>
-      <w:r>
-        <w:rPr>
           <w:rFonts w:ascii="Sylfaen" w:hAnsi="Sylfaen"/>
           <w:i/>
           <w:iCs/>
@@ -7425,18 +7431,6 @@
       </w:r>
       <w:r>
         <w:rPr>
-          <w:rStyle w:val="FootnoteCharacters"/>
-        </w:rPr>
-        <w:tab/>
-      </w:r>
-      <w:r>
-        <w:rPr>
-          <w:rStyle w:val="FootnoteCharacters"/>
-        </w:rPr>
-        <w:tab/>
-      </w:r>
-      <w:r>
-        <w:rPr>
           <w:rFonts w:ascii="Sylfaen" w:hAnsi="Sylfaen"/>
           <w:i/>
           <w:iCs/>
@@ -7521,13 +7515,6 @@
         <w:tab/>
       </w:r>
       <w:r>
-        <w:rPr>
-          <w:rStyle w:val="FootnoteCharacters"/>
-        </w:rPr>
-        <w:tab/>
-        <w:tab/>
-      </w:r>
-      <w:r>
         <w:rPr/>
         <w:t xml:space="preserve"> </w:t>
       </w:r>
@@ -7569,18 +7556,6 @@
       </w:r>
       <w:r>
         <w:rPr>
-          <w:rStyle w:val="FootnoteCharacters"/>
-        </w:rPr>
-        <w:tab/>
-      </w:r>
-      <w:r>
-        <w:rPr>
-          <w:rStyle w:val="FootnoteCharacters"/>
-        </w:rPr>
-        <w:tab/>
-      </w:r>
-      <w:r>
-        <w:rPr>
           <w:rFonts w:ascii="Sylfaen" w:hAnsi="Sylfaen"/>
           <w:i/>
           <w:iCs/>
@@ -7679,13 +7654,6 @@
         <w:tab/>
       </w:r>
       <w:r>
-        <w:rPr>
-          <w:rStyle w:val="FootnoteCharacters"/>
-        </w:rPr>
-        <w:tab/>
-        <w:tab/>
-      </w:r>
-      <w:r>
         <w:rPr/>
         <w:t xml:space="preserve"> </w:t>
       </w:r>
@@ -7713,18 +7681,6 @@
       </w:r>
       <w:r>
         <w:rPr>
-          <w:rStyle w:val="FootnoteCharacters"/>
-        </w:rPr>
-        <w:tab/>
-      </w:r>
-      <w:r>
-        <w:rPr>
-          <w:rStyle w:val="FootnoteCharacters"/>
-        </w:rPr>
-        <w:tab/>
-      </w:r>
-      <w:r>
-        <w:rPr>
           <w:rFonts w:ascii="Sylfaen" w:hAnsi="Sylfaen"/>
           <w:i/>
           <w:iCs/>
@@ -7795,13 +7751,6 @@
         <w:tab/>
       </w:r>
       <w:r>
-        <w:rPr>
-          <w:rStyle w:val="FootnoteCharacters"/>
-        </w:rPr>
-        <w:tab/>
-        <w:tab/>
-      </w:r>
-      <w:r>
         <w:rPr/>
         <w:t xml:space="preserve"> </w:t>
       </w:r>
@@ -7846,13 +7795,6 @@
         <w:tab/>
       </w:r>
       <w:r>
-        <w:rPr>
-          <w:rStyle w:val="FootnoteCharacters"/>
-        </w:rPr>
-        <w:tab/>
-        <w:tab/>
-      </w:r>
-      <w:r>
         <w:rPr/>
         <w:t xml:space="preserve"> </w:t>
       </w:r>
@@ -7894,18 +7836,6 @@
       </w:r>
       <w:r>
         <w:rPr>
-          <w:rStyle w:val="FootnoteCharacters"/>
-        </w:rPr>
-        <w:tab/>
-      </w:r>
-      <w:r>
-        <w:rPr>
-          <w:rStyle w:val="FootnoteCharacters"/>
-        </w:rPr>
-        <w:tab/>
-      </w:r>
-      <w:r>
-        <w:rPr>
           <w:rFonts w:ascii="Sylfaen" w:hAnsi="Sylfaen"/>
           <w:i/>
           <w:iCs/>
@@ -7982,18 +7912,6 @@
       </w:r>
       <w:r>
         <w:rPr>
-          <w:rStyle w:val="FootnoteCharacters"/>
-        </w:rPr>
-        <w:tab/>
-      </w:r>
-      <w:r>
-        <w:rPr>
-          <w:rStyle w:val="FootnoteCharacters"/>
-        </w:rPr>
-        <w:tab/>
-      </w:r>
-      <w:r>
-        <w:rPr>
           <w:rFonts w:ascii="Sylfaen" w:hAnsi="Sylfaen"/>
           <w:i/>
           <w:iCs/>
@@ -8087,13 +8005,6 @@
         <w:tab/>
       </w:r>
       <w:r>
-        <w:rPr>
-          <w:rStyle w:val="FootnoteCharacters"/>
-        </w:rPr>
-        <w:tab/>
-        <w:tab/>
-      </w:r>
-      <w:r>
         <w:rPr/>
         <w:t xml:space="preserve"> </w:t>
       </w:r>
@@ -8126,13 +8037,6 @@
         <w:tab/>
       </w:r>
       <w:r>
-        <w:rPr>
-          <w:rStyle w:val="FootnoteCharacters"/>
-        </w:rPr>
-        <w:tab/>
-        <w:tab/>
-      </w:r>
-      <w:r>
         <w:rPr/>
         <w:t xml:space="preserve"> </w:t>
       </w:r>
@@ -8184,13 +8088,6 @@
         <w:tab/>
       </w:r>
       <w:r>
-        <w:rPr>
-          <w:rStyle w:val="FootnoteCharacters"/>
-        </w:rPr>
-        <w:tab/>
-        <w:tab/>
-      </w:r>
-      <w:r>
         <w:rPr/>
         <w:t xml:space="preserve"> </w:t>
       </w:r>
@@ -8221,13 +8118,6 @@
         <w:tab/>
       </w:r>
       <w:r>
-        <w:rPr>
-          <w:rStyle w:val="FootnoteCharacters"/>
-        </w:rPr>
-        <w:tab/>
-        <w:tab/>
-      </w:r>
-      <w:r>
         <w:rPr/>
         <w:t xml:space="preserve"> </w:t>
       </w:r>
@@ -8255,18 +8145,6 @@
       </w:r>
       <w:r>
         <w:rPr>
-          <w:rStyle w:val="FootnoteCharacters"/>
-        </w:rPr>
-        <w:tab/>
-      </w:r>
-      <w:r>
-        <w:rPr>
-          <w:rStyle w:val="FootnoteCharacters"/>
-        </w:rPr>
-        <w:tab/>
-      </w:r>
-      <w:r>
-        <w:rPr>
           <w:rFonts w:ascii="Sylfaen" w:hAnsi="Sylfaen"/>
           <w:i/>
           <w:iCs/>
@@ -8435,18 +8313,6 @@
       </w:r>
       <w:r>
         <w:rPr>
-          <w:rStyle w:val="FootnoteCharacters"/>
-        </w:rPr>
-        <w:tab/>
-      </w:r>
-      <w:r>
-        <w:rPr>
-          <w:rStyle w:val="FootnoteCharacters"/>
-        </w:rPr>
-        <w:tab/>
-      </w:r>
-      <w:r>
-        <w:rPr>
           <w:rFonts w:ascii="Sylfaen" w:hAnsi="Sylfaen"/>
           <w:i/>
           <w:iCs/>
@@ -8517,13 +8383,6 @@
         <w:tab/>
       </w:r>
       <w:r>
-        <w:rPr>
-          <w:rStyle w:val="FootnoteCharacters"/>
-        </w:rPr>
-        <w:tab/>
-        <w:tab/>
-      </w:r>
-      <w:r>
         <w:rPr/>
         <w:t xml:space="preserve"> </w:t>
       </w:r>
@@ -8554,13 +8413,6 @@
         <w:tab/>
       </w:r>
       <w:r>
-        <w:rPr>
-          <w:rStyle w:val="FootnoteCharacters"/>
-        </w:rPr>
-        <w:tab/>
-        <w:tab/>
-      </w:r>
-      <w:r>
         <w:rPr/>
         <w:t xml:space="preserve"> </w:t>
       </w:r>
@@ -8588,18 +8440,6 @@
       </w:r>
       <w:r>
         <w:rPr>
-          <w:rStyle w:val="FootnoteCharacters"/>
-        </w:rPr>
-        <w:tab/>
-      </w:r>
-      <w:r>
-        <w:rPr>
-          <w:rStyle w:val="FootnoteCharacters"/>
-        </w:rPr>
-        <w:tab/>
-      </w:r>
-      <w:r>
-        <w:rPr>
           <w:rFonts w:ascii="Sylfaen" w:hAnsi="Sylfaen"/>
           <w:i/>
           <w:iCs/>
@@ -8720,13 +8560,6 @@
         <w:tab/>
       </w:r>
       <w:r>
-        <w:rPr>
-          <w:rStyle w:val="FootnoteCharacters"/>
-        </w:rPr>
-        <w:tab/>
-        <w:tab/>
-      </w:r>
-      <w:r>
         <w:rPr/>
         <w:t xml:space="preserve"> </w:t>
       </w:r>
@@ -8757,13 +8590,6 @@
         <w:tab/>
       </w:r>
       <w:r>
-        <w:rPr>
-          <w:rStyle w:val="FootnoteCharacters"/>
-        </w:rPr>
-        <w:tab/>
-        <w:tab/>
-      </w:r>
-      <w:r>
         <w:rPr/>
         <w:t xml:space="preserve"> </w:t>
       </w:r>
@@ -8794,13 +8620,6 @@
         <w:tab/>
       </w:r>
       <w:r>
-        <w:rPr>
-          <w:rStyle w:val="FootnoteCharacters"/>
-        </w:rPr>
-        <w:tab/>
-        <w:tab/>
-      </w:r>
-      <w:r>
         <w:rPr/>
         <w:t xml:space="preserve"> </w:t>
       </w:r>
@@ -8831,13 +8650,6 @@
         <w:tab/>
       </w:r>
       <w:r>
-        <w:rPr>
-          <w:rStyle w:val="FootnoteCharacters"/>
-        </w:rPr>
-        <w:tab/>
-        <w:tab/>
-      </w:r>
-      <w:r>
         <w:rPr/>
         <w:t xml:space="preserve"> </w:t>
       </w:r>
@@ -8896,13 +8708,6 @@
         <w:tab/>
       </w:r>
       <w:r>
-        <w:rPr>
-          <w:rStyle w:val="FootnoteCharacters"/>
-        </w:rPr>
-        <w:tab/>
-        <w:tab/>
-      </w:r>
-      <w:r>
         <w:rPr/>
         <w:t xml:space="preserve"> </w:t>
       </w:r>
@@ -8947,13 +8752,6 @@
         <w:tab/>
       </w:r>
       <w:r>
-        <w:rPr>
-          <w:rStyle w:val="FootnoteCharacters"/>
-        </w:rPr>
-        <w:tab/>
-        <w:tab/>
-      </w:r>
-      <w:r>
         <w:rPr/>
         <w:t xml:space="preserve"> </w:t>
       </w:r>
@@ -8984,18 +8782,6 @@
       </w:r>
       <w:r>
         <w:rPr>
-          <w:rStyle w:val="FootnoteCharacters"/>
-        </w:rPr>
-        <w:tab/>
-      </w:r>
-      <w:r>
-        <w:rPr>
-          <w:rStyle w:val="FootnoteCharacters"/>
-        </w:rPr>
-        <w:tab/>
-      </w:r>
-      <w:r>
-        <w:rPr>
           <w:rFonts w:ascii="Sylfaen" w:hAnsi="Sylfaen"/>
           <w:i/>
           <w:iCs/>
@@ -9026,7 +8812,13 @@
         <w:rPr>
           <w:rFonts w:ascii="Sylfaen" w:hAnsi="Sylfaen"/>
         </w:rPr>
-        <w:t xml:space="preserve"> Dr. (later Sir) Henry Wentworth Acland (1815-1900), Ruskin’s intimate friend and family physician.  During a lifetime of various professional positions at Oxford, Acland not only led the study of medicine at his university into the modern world but also was in the forefront  of the new curriculum in the humanities established in the 1860’s and 1870’s.  He was one of Ruskin’s closest friends for more than half a century.</w:t>
+        <w:t xml:space="preserve"> </w:t>
+      </w:r>
+      <w:r>
+        <w:rPr>
+          <w:rFonts w:ascii="Sylfaen" w:hAnsi="Sylfaen"/>
+        </w:rPr>
+        <w:t>Dr. (later Sir) Henry Wentworth Acland (1815-1900), Ruskin’s intimate friend and family physician.  During a lifetime of various professional positions at Oxford, Acland not only led the study of medicine at his university into the modern world but also was in the forefront  of the new curriculum in the humanities established in the 1860’s and 1870’s.  He was one of Ruskin’s closest friends for more than half a century.</w:t>
       </w:r>
     </w:p>
   </w:footnote>
@@ -9049,13 +8841,6 @@
         <w:tab/>
       </w:r>
       <w:r>
-        <w:rPr>
-          <w:rStyle w:val="FootnoteCharacters"/>
-        </w:rPr>
-        <w:tab/>
-        <w:tab/>
-      </w:r>
-      <w:r>
         <w:rPr/>
         <w:t xml:space="preserve"> </w:t>
       </w:r>
@@ -9083,18 +8868,6 @@
       </w:r>
       <w:r>
         <w:rPr>
-          <w:rStyle w:val="FootnoteCharacters"/>
-        </w:rPr>
-        <w:tab/>
-      </w:r>
-      <w:r>
-        <w:rPr>
-          <w:rStyle w:val="FootnoteCharacters"/>
-        </w:rPr>
-        <w:tab/>
-      </w:r>
-      <w:r>
-        <w:rPr>
           <w:rFonts w:ascii="Sylfaen" w:hAnsi="Sylfaen"/>
           <w:i/>
           <w:iCs/>
@@ -9173,18 +8946,6 @@
       </w:r>
       <w:r>
         <w:rPr>
-          <w:rStyle w:val="FootnoteCharacters"/>
-        </w:rPr>
-        <w:tab/>
-      </w:r>
-      <w:r>
-        <w:rPr>
-          <w:rStyle w:val="FootnoteCharacters"/>
-        </w:rPr>
-        <w:tab/>
-      </w:r>
-      <w:r>
-        <w:rPr>
           <w:rFonts w:ascii="Lett" w:hAnsi="Lett"/>
           <w:i/>
           <w:iCs/>
@@ -9229,7 +8990,13 @@
         <w:rPr>
           <w:rFonts w:ascii="Sylfaen" w:hAnsi="Sylfaen"/>
         </w:rPr>
-        <w:t xml:space="preserve"> See last paragraph of Letter 100.</w:t>
+        <w:t xml:space="preserve"> </w:t>
+      </w:r>
+      <w:r>
+        <w:rPr>
+          <w:rFonts w:ascii="Sylfaen" w:hAnsi="Sylfaen"/>
+        </w:rPr>
+        <w:t>See last paragraph of Letter 100.</w:t>
       </w:r>
     </w:p>
   </w:footnote>
@@ -9252,13 +9019,6 @@
         <w:tab/>
       </w:r>
       <w:r>
-        <w:rPr>
-          <w:rStyle w:val="FootnoteCharacters"/>
-        </w:rPr>
-        <w:tab/>
-        <w:tab/>
-      </w:r>
-      <w:r>
         <w:rPr/>
         <w:t xml:space="preserve"> </w:t>
       </w:r>
@@ -9303,15 +9063,9 @@
       </w:r>
       <w:r>
         <w:rPr>
-          <w:rStyle w:val="FootnoteCharacters"/>
-        </w:rPr>
-        <w:tab/>
-      </w:r>
-      <w:r>
-        <w:rPr>
-          <w:rStyle w:val="FootnoteCharacters"/>
-        </w:rPr>
-        <w:tab/>
+          <w:i/>
+          <w:iCs/>
+        </w:rPr>
       </w:r>
     </w:p>
     <w:p>
@@ -9451,13 +9205,6 @@
         <w:tab/>
       </w:r>
       <w:r>
-        <w:rPr>
-          <w:rStyle w:val="FootnoteCharacters"/>
-        </w:rPr>
-        <w:tab/>
-        <w:tab/>
-      </w:r>
-      <w:r>
         <w:rPr/>
         <w:t xml:space="preserve"> </w:t>
       </w:r>
@@ -9485,13 +9232,6 @@
         <w:rPr>
           <w:rStyle w:val="FootnoteCharacters"/>
         </w:rPr>
-        <w:tab/>
-      </w:r>
-      <w:r>
-        <w:rPr>
-          <w:rStyle w:val="FootnoteCharacters"/>
-        </w:rPr>
-        <w:tab/>
         <w:tab/>
       </w:r>
       <w:r>
@@ -9515,6 +9255,7 @@
     <w:rPrDefault>
       <w:rPr>
         <w:rFonts w:ascii="Calibri" w:hAnsi="Calibri" w:eastAsia="Calibri" w:cs="" w:asciiTheme="minorHAnsi" w:cstheme="minorBidi" w:eastAsiaTheme="minorHAnsi" w:hAnsiTheme="minorHAnsi"/>
+        <w:sz w:val="22"/>
         <w:szCs w:val="22"/>
         <w:lang w:val="en-GB" w:eastAsia="en-US" w:bidi="ar-SA"/>
       </w:rPr>

</xml_diff>